<commit_message>
psalm sunday psali first pass.
</commit_message>
<xml_diff>
--- a/Psalmody Source/66 Palm Sunday Psali Adam.docx
+++ b/Psalmody Source/66 Palm Sunday Psali Adam.docx
@@ -70,30 +70,76 @@
             <w:pPr>
               <w:pStyle w:val="Coptic"/>
             </w:pPr>
-            <w:bookmarkStart w:id="0" w:name="_GoBack"/>
-            <w:bookmarkEnd w:id="0"/>
+            <w:r>
+              <w:t>Ⲁⲣⲓⲥⲁⲗⲡⲓⲍⲓⲛ: ⲙ̀ⲫⲟⲟⲩ ϧⲉⲛ ⲟⲩⲥⲁⲗⲡⲓⲅⲅⲟⲥ: ⲟⲩⲟϩ ⲁⲣⲓⲯⲁⲗⲓⲛ: ϧⲉⲛ ⲡ̀ϣⲁⲓ ⲛ̀Ⲩⲥ̄ Ⲑⲥ̄.</w:t>
+            </w:r>
           </w:p>
         </w:tc>
         <w:tc>
           <w:tcPr>
             <w:tcW w:w="1242" w:type="pct"/>
           </w:tcPr>
+          <w:p>
+            <w:r>
+              <w:t>Blow the trumpet today</w:t>
+            </w:r>
+          </w:p>
+          <w:p>
+            <w:r>
+              <w:t>With the trumpet</w:t>
+            </w:r>
+          </w:p>
+          <w:p>
+            <w:r>
+              <w:t>And sing in the feast</w:t>
+            </w:r>
+          </w:p>
           <w:p>
             <w:pPr>
               <w:rPr>
                 <w:rFonts w:ascii="Arial Unicode MS" w:eastAsia="Arial Unicode MS" w:hAnsi="Arial Unicode MS" w:cs="Arial Unicode MS"/>
               </w:rPr>
             </w:pPr>
-          </w:p>
-        </w:tc>
-        <w:tc>
-          <w:tcPr>
-            <w:tcW w:w="1255" w:type="pct"/>
-          </w:tcPr>
-          <w:p>
-            <w:pPr>
-              <w:ind w:left="196" w:hanging="196"/>
-            </w:pPr>
+            <w:r>
+              <w:t>Of the Son of God.</w:t>
+            </w:r>
+          </w:p>
+        </w:tc>
+        <w:tc>
+          <w:tcPr>
+            <w:tcW w:w="1255" w:type="pct"/>
+          </w:tcPr>
+          <w:p>
+            <w:pPr>
+              <w:ind w:left="196" w:hanging="196"/>
+            </w:pPr>
+            <w:r>
+              <w:t>Sound today</w:t>
+            </w:r>
+          </w:p>
+          <w:p>
+            <w:pPr>
+              <w:ind w:left="196" w:hanging="196"/>
+            </w:pPr>
+            <w:r>
+              <w:t>With the trumpet,</w:t>
+            </w:r>
+          </w:p>
+          <w:p>
+            <w:pPr>
+              <w:ind w:left="196" w:hanging="196"/>
+            </w:pPr>
+            <w:r>
+              <w:t>With the hymn of the feast</w:t>
+            </w:r>
+          </w:p>
+          <w:p>
+            <w:pPr>
+              <w:ind w:left="196" w:hanging="196"/>
+            </w:pPr>
+            <w:r>
+              <w:t>Of the Son of God.</w:t>
+            </w:r>
           </w:p>
         </w:tc>
         <w:tc>
@@ -116,22 +162,71 @@
             <w:pPr>
               <w:pStyle w:val="Coptic"/>
             </w:pPr>
+            <w:r>
+              <w:t>Ⲃⲱⲗⲟⲩ ϧⲉⲛ ⲛⲉⲧⲉⲛϩⲏⲧ: ⲛ̀ⲛⲓⲭ̀ⲣⲟϥ ⲛⲉⲙ ⲛⲓⲡⲁⲑⲟⲥ: ϫⲉ ⲁ̀Ⲡⲟ̄ⲥ̄ ⲡⲓⲛⲁⲏⲧ: ⲁϥⲥⲱϯ ⲙ̀ⲡⲉⲛⲅⲉⲛⲟⲥ.</w:t>
+            </w:r>
           </w:p>
         </w:tc>
         <w:tc>
           <w:tcPr>
             <w:tcW w:w="1242" w:type="pct"/>
           </w:tcPr>
-          <w:p/>
-        </w:tc>
-        <w:tc>
-          <w:tcPr>
-            <w:tcW w:w="1255" w:type="pct"/>
-          </w:tcPr>
-          <w:p>
-            <w:pPr>
-              <w:ind w:left="196" w:hanging="196"/>
-            </w:pPr>
+          <w:p>
+            <w:r>
+              <w:t>Loose from your hearts</w:t>
+            </w:r>
+          </w:p>
+          <w:p>
+            <w:r>
+              <w:t>The guile and the passions</w:t>
+            </w:r>
+          </w:p>
+          <w:p>
+            <w:r>
+              <w:t>For the merciful God</w:t>
+            </w:r>
+          </w:p>
+          <w:p>
+            <w:r>
+              <w:t>Has saved our race.</w:t>
+            </w:r>
+          </w:p>
+        </w:tc>
+        <w:tc>
+          <w:tcPr>
+            <w:tcW w:w="1255" w:type="pct"/>
+          </w:tcPr>
+          <w:p>
+            <w:pPr>
+              <w:ind w:left="196" w:hanging="196"/>
+            </w:pPr>
+            <w:r>
+              <w:t>Loosen the guile</w:t>
+            </w:r>
+          </w:p>
+          <w:p>
+            <w:pPr>
+              <w:ind w:left="196" w:hanging="196"/>
+            </w:pPr>
+            <w:r>
+              <w:t>And the passions from your hearts,</w:t>
+            </w:r>
+          </w:p>
+          <w:p>
+            <w:pPr>
+              <w:ind w:left="196" w:hanging="196"/>
+            </w:pPr>
+            <w:r>
+              <w:t>For the merciful God</w:t>
+            </w:r>
+          </w:p>
+          <w:p>
+            <w:pPr>
+              <w:ind w:left="196" w:hanging="196"/>
+            </w:pPr>
+            <w:r>
+              <w:t>Has saved our race.</w:t>
+            </w:r>
           </w:p>
         </w:tc>
         <w:tc>
@@ -154,22 +249,71 @@
             <w:pPr>
               <w:pStyle w:val="Coptic"/>
             </w:pPr>
+            <w:r>
+              <w:t>Ⲅⲉ ⲅⲁⲣ ⲫⲏⲉ̀ⲧⲁϥⲑⲁⲙⲓⲟ̀: ⲙ̀ⲡ̀ϩⲁⲣⲙⲁ ⲛ̀ⲛⲓⲬⲉⲣⲟⲩⲃⲓⲙ: ⲁϥⲧⲁⲗⲏⲟⲩⲧ ⲉ̀ⲟⲩⲉ̀ⲱ̀: ϧⲉⲛ ⲑ̀ⲙⲏϯ ⲛ̀Ⲓⲗ̄ⲏ̄ⲙ̄.</w:t>
+            </w:r>
           </w:p>
         </w:tc>
         <w:tc>
           <w:tcPr>
             <w:tcW w:w="1242" w:type="pct"/>
           </w:tcPr>
-          <w:p/>
-        </w:tc>
-        <w:tc>
-          <w:tcPr>
-            <w:tcW w:w="1255" w:type="pct"/>
-          </w:tcPr>
-          <w:p>
-            <w:pPr>
-              <w:ind w:left="196" w:hanging="196"/>
-            </w:pPr>
+          <w:p>
+            <w:r>
+              <w:t>For he who has created</w:t>
+            </w:r>
+          </w:p>
+          <w:p>
+            <w:r>
+              <w:t>The chariot of the cherubim</w:t>
+            </w:r>
+          </w:p>
+          <w:p>
+            <w:r>
+              <w:t>Rode on a donkey</w:t>
+            </w:r>
+          </w:p>
+          <w:p>
+            <w:r>
+              <w:t>In the midst of Jerusalem.</w:t>
+            </w:r>
+          </w:p>
+        </w:tc>
+        <w:tc>
+          <w:tcPr>
+            <w:tcW w:w="1255" w:type="pct"/>
+          </w:tcPr>
+          <w:p>
+            <w:pPr>
+              <w:ind w:left="196" w:hanging="196"/>
+            </w:pPr>
+            <w:r>
+              <w:t>For He who has created</w:t>
+            </w:r>
+          </w:p>
+          <w:p>
+            <w:pPr>
+              <w:ind w:left="196" w:hanging="196"/>
+            </w:pPr>
+            <w:r>
+              <w:t>The chariot of the Cherubim,</w:t>
+            </w:r>
+          </w:p>
+          <w:p>
+            <w:pPr>
+              <w:ind w:left="196" w:hanging="196"/>
+            </w:pPr>
+            <w:r>
+              <w:t>Rode on an ass</w:t>
+            </w:r>
+          </w:p>
+          <w:p>
+            <w:pPr>
+              <w:ind w:left="196" w:hanging="196"/>
+            </w:pPr>
+            <w:r>
+              <w:t>In the midst of Jerusalem.</w:t>
+            </w:r>
           </w:p>
         </w:tc>
         <w:tc>
@@ -192,22 +336,85 @@
             <w:pPr>
               <w:pStyle w:val="Coptic"/>
             </w:pPr>
+            <w:r>
+              <w:t>Ⲇⲁⲩⲓⲇ ⲡⲓϩⲩⲙⲛⲟⲇⲟⲥ: ⲁϥⲥⲁϫⲓ ⲙ̀ⲡⲁⲓⲣⲏϯ: ϫⲉ ⲁⲛⲓⲟⲩⲓ̀ ⲙ̀ⲡⲁⲓⲣⲏϯ: ϫⲉ ⲁⲛⲓⲟⲩⲓ̀ ⲙ̀ⲠϬⲟⲓⲥ: ⲛ̀ⲛⲓϣⲏⲣⲓ ⲛ̀ⲧⲉ Ⲫϯ.</w:t>
+            </w:r>
           </w:p>
         </w:tc>
         <w:tc>
           <w:tcPr>
             <w:tcW w:w="1242" w:type="pct"/>
           </w:tcPr>
-          <w:p/>
-        </w:tc>
-        <w:tc>
-          <w:tcPr>
-            <w:tcW w:w="1255" w:type="pct"/>
-          </w:tcPr>
-          <w:p>
-            <w:pPr>
-              <w:ind w:left="196" w:hanging="196"/>
-            </w:pPr>
+          <w:p>
+            <w:r>
+              <w:t>David the Psalmist</w:t>
+            </w:r>
+          </w:p>
+          <w:p>
+            <w:r>
+              <w:t>Spoke in this manner</w:t>
+            </w:r>
+          </w:p>
+          <w:p>
+            <w:r>
+              <w:t>Saying, “Bring unto the Lord</w:t>
+            </w:r>
+          </w:p>
+          <w:p>
+            <w:r>
+              <w:t>O children of God.”</w:t>
+            </w:r>
+          </w:p>
+        </w:tc>
+        <w:tc>
+          <w:tcPr>
+            <w:tcW w:w="1255" w:type="pct"/>
+          </w:tcPr>
+          <w:p>
+            <w:pPr>
+              <w:ind w:left="196" w:hanging="196"/>
+            </w:pPr>
+            <w:r>
+              <w:t>David the Psalmist,</w:t>
+            </w:r>
+          </w:p>
+          <w:p>
+            <w:pPr>
+              <w:ind w:left="196" w:hanging="196"/>
+            </w:pPr>
+            <w:r>
+              <w:t>Spoke in this way,</w:t>
+            </w:r>
+          </w:p>
+          <w:p>
+            <w:pPr>
+              <w:ind w:left="196" w:hanging="196"/>
+            </w:pPr>
+            <w:r>
+              <w:t>Saying, “</w:t>
+            </w:r>
+            <w:commentRangeStart w:id="0"/>
+            <w:r>
+              <w:t xml:space="preserve">Offer </w:t>
+            </w:r>
+            <w:commentRangeEnd w:id="0"/>
+            <w:r>
+              <w:rPr>
+                <w:rStyle w:val="CommentReference"/>
+              </w:rPr>
+              <w:commentReference w:id="0"/>
+            </w:r>
+            <w:r>
+              <w:t>unto the Lord,</w:t>
+            </w:r>
+          </w:p>
+          <w:p>
+            <w:pPr>
+              <w:ind w:left="196" w:hanging="196"/>
+            </w:pPr>
+            <w:r>
+              <w:t>O children of God.”</w:t>
+            </w:r>
           </w:p>
         </w:tc>
         <w:tc>
@@ -230,22 +437,71 @@
             <w:pPr>
               <w:pStyle w:val="Coptic"/>
             </w:pPr>
+            <w:r>
+              <w:t>Ⲉⲃⲟⲗϧⲉⲛ ⲣⲱⲟⲩ ⲛ̀ϩⲁⲛⲕⲟⲩϫⲓ: ⲛ̀ⲑⲟⲕ ⲁⲕⲥⲉⲃⲧⲉ ⲛⲓⲥ̀ⲙⲟⲩ: Ⲱⲥⲁⲛⲛⲁ ϧⲉⲛ ⲛⲏⲉⲧϭⲟⲥⲓ: ⲱ̀ ⲡⲓⲟⲩⲣⲟ ⲛ̀ⲧⲉ ⲡⲓⲱ̀ⲟⲩ.</w:t>
+            </w:r>
           </w:p>
         </w:tc>
         <w:tc>
           <w:tcPr>
             <w:tcW w:w="1242" w:type="pct"/>
           </w:tcPr>
-          <w:p/>
-        </w:tc>
-        <w:tc>
-          <w:tcPr>
-            <w:tcW w:w="1255" w:type="pct"/>
-          </w:tcPr>
-          <w:p>
-            <w:pPr>
-              <w:ind w:left="196" w:hanging="196"/>
-            </w:pPr>
+          <w:p>
+            <w:r>
+              <w:t>Out of the mouths of little ones</w:t>
+            </w:r>
+          </w:p>
+          <w:p>
+            <w:r>
+              <w:t>You have prepared praise</w:t>
+            </w:r>
+          </w:p>
+          <w:p>
+            <w:r>
+              <w:t>Hosanna in the highest,</w:t>
+            </w:r>
+          </w:p>
+          <w:p>
+            <w:r>
+              <w:t>O King of glory!</w:t>
+            </w:r>
+          </w:p>
+        </w:tc>
+        <w:tc>
+          <w:tcPr>
+            <w:tcW w:w="1255" w:type="pct"/>
+          </w:tcPr>
+          <w:p>
+            <w:pPr>
+              <w:ind w:left="196" w:hanging="196"/>
+            </w:pPr>
+            <w:r>
+              <w:t>From the mouths of babes</w:t>
+            </w:r>
+          </w:p>
+          <w:p>
+            <w:pPr>
+              <w:ind w:left="196" w:hanging="196"/>
+            </w:pPr>
+            <w:r>
+              <w:t>You have perfected praise.</w:t>
+            </w:r>
+          </w:p>
+          <w:p>
+            <w:pPr>
+              <w:ind w:left="196" w:hanging="196"/>
+            </w:pPr>
+            <w:r>
+              <w:t>Hosanna in the highest,</w:t>
+            </w:r>
+          </w:p>
+          <w:p>
+            <w:pPr>
+              <w:ind w:left="196" w:hanging="196"/>
+            </w:pPr>
+            <w:r>
+              <w:t>O King of glory!</w:t>
+            </w:r>
           </w:p>
         </w:tc>
         <w:tc>
@@ -268,22 +524,75 @@
             <w:pPr>
               <w:pStyle w:val="Coptic"/>
             </w:pPr>
+            <w:r>
+              <w:t>Ⲍⲉⲟϣ ⲉ̀ⲙⲁϣⲱ: ⲛ̀ϫⲉ ⲛⲉⲕⲙⲉⲧϣⲉⲛϩⲏⲧ: ⲉⲧⲟϣ ⲙⲏⲉ̀ⲧⲁⲕⲁⲓⲧⲟⲩ: ⲱ̀ Ⲡ</w:t>
+            </w:r>
+            <w:r>
+              <w:pgNum/>
+              <w:t>ⲭ̄ⲥ̄ ⲡⲓⲛⲁⲏⲧ.</w:t>
+            </w:r>
           </w:p>
         </w:tc>
         <w:tc>
           <w:tcPr>
             <w:tcW w:w="1242" w:type="pct"/>
           </w:tcPr>
-          <w:p/>
-        </w:tc>
-        <w:tc>
-          <w:tcPr>
-            <w:tcW w:w="1255" w:type="pct"/>
-          </w:tcPr>
-          <w:p>
-            <w:pPr>
-              <w:ind w:left="196" w:hanging="196"/>
-            </w:pPr>
+          <w:p>
+            <w:r>
+              <w:t>Very plenteous</w:t>
+            </w:r>
+          </w:p>
+          <w:p>
+            <w:r>
+              <w:t>Are Your compassions</w:t>
+            </w:r>
+          </w:p>
+          <w:p>
+            <w:r>
+              <w:t>And many are Your works</w:t>
+            </w:r>
+          </w:p>
+          <w:p>
+            <w:r>
+              <w:t>O merciful Christ.</w:t>
+            </w:r>
+          </w:p>
+        </w:tc>
+        <w:tc>
+          <w:tcPr>
+            <w:tcW w:w="1255" w:type="pct"/>
+          </w:tcPr>
+          <w:p>
+            <w:pPr>
+              <w:ind w:left="196" w:hanging="196"/>
+            </w:pPr>
+            <w:r>
+              <w:t>Your compassions are</w:t>
+            </w:r>
+          </w:p>
+          <w:p>
+            <w:pPr>
+              <w:ind w:left="196" w:hanging="196"/>
+            </w:pPr>
+            <w:r>
+              <w:t>Too plenteous,</w:t>
+            </w:r>
+          </w:p>
+          <w:p>
+            <w:pPr>
+              <w:ind w:left="196" w:hanging="196"/>
+            </w:pPr>
+            <w:r>
+              <w:t>And your works are many,</w:t>
+            </w:r>
+          </w:p>
+          <w:p>
+            <w:pPr>
+              <w:ind w:left="196" w:hanging="196"/>
+            </w:pPr>
+            <w:r>
+              <w:t>O merciful Christ.</w:t>
+            </w:r>
           </w:p>
         </w:tc>
         <w:tc>
@@ -306,22 +615,71 @@
             <w:pPr>
               <w:pStyle w:val="Coptic"/>
             </w:pPr>
+            <w:r>
+              <w:t>Ⲏⲡⲡⲉ ⲡⲓⲑ̀ⲙⲏⲓ Ⲗⲁⲍⲁⲣⲟⲥ: ⲁϥⲙⲟⲩ ⲟⲩⲟϩ ⲁⲩⲕⲟⲥϥ: Ⲓⲏ̄ⲥ̄ Ⲡⲭ̄ⲥ̄ ⲡⲓⲖⲟⲅⲟⲥ: ϧⲉⲛ ⲧⲉϥϫⲟⲙ ⲁϥⲧⲟⲩⲛⲟⲥϥ.</w:t>
+            </w:r>
           </w:p>
         </w:tc>
         <w:tc>
           <w:tcPr>
             <w:tcW w:w="1242" w:type="pct"/>
           </w:tcPr>
-          <w:p/>
-        </w:tc>
-        <w:tc>
-          <w:tcPr>
-            <w:tcW w:w="1255" w:type="pct"/>
-          </w:tcPr>
-          <w:p>
-            <w:pPr>
-              <w:ind w:left="196" w:hanging="196"/>
-            </w:pPr>
+          <w:p>
+            <w:r>
+              <w:t>Behold, Lazarus the righteous</w:t>
+            </w:r>
+          </w:p>
+          <w:p>
+            <w:r>
+              <w:t>Has dies and was buried.</w:t>
+            </w:r>
+          </w:p>
+          <w:p>
+            <w:r>
+              <w:t>Jesus Christ, the Logos</w:t>
+            </w:r>
+          </w:p>
+          <w:p>
+            <w:r>
+              <w:t>Through His power has raised him.</w:t>
+            </w:r>
+          </w:p>
+        </w:tc>
+        <w:tc>
+          <w:tcPr>
+            <w:tcW w:w="1255" w:type="pct"/>
+          </w:tcPr>
+          <w:p>
+            <w:pPr>
+              <w:ind w:left="196" w:hanging="196"/>
+            </w:pPr>
+            <w:r>
+              <w:t>Behold, the righteous Lazarus</w:t>
+            </w:r>
+          </w:p>
+          <w:p>
+            <w:pPr>
+              <w:ind w:left="196" w:hanging="196"/>
+            </w:pPr>
+            <w:r>
+              <w:t>Died and was buried.</w:t>
+            </w:r>
+          </w:p>
+          <w:p>
+            <w:pPr>
+              <w:ind w:left="196" w:hanging="196"/>
+            </w:pPr>
+            <w:r>
+              <w:t>Jesus Christ, the Logos,</w:t>
+            </w:r>
+          </w:p>
+          <w:p>
+            <w:pPr>
+              <w:ind w:left="196" w:hanging="196"/>
+            </w:pPr>
+            <w:r>
+              <w:t>Raised him by His power.</w:t>
+            </w:r>
           </w:p>
         </w:tc>
         <w:tc>
@@ -344,22 +702,79 @@
             <w:pPr>
               <w:pStyle w:val="Coptic"/>
             </w:pPr>
+            <w:r>
+              <w:t xml:space="preserve">Ⲑⲱⲕ ⲧⲉ ϯϫⲟⲙ ⲛⲉⲙ ⲡⲓⲱ̀ⲟⲩ: ⲛⲉⲙ ϯⲉⲩⲭⲁⲣⲓⲥⲧⲓⲁ̀: Ⲱⲥⲁⲛⲛⲁ ⲧⲱ ⲩ̀ⲓⲱ̀ </w:t>
+            </w:r>
+            <w:r>
+              <w:lastRenderedPageBreak/>
+              <w:t>Ⲇⲁⲩⲓⲇ: ϣⲁϯ ⲥⲩⲛⲧⲉⲗⲓⲁ̀.</w:t>
+            </w:r>
           </w:p>
         </w:tc>
         <w:tc>
           <w:tcPr>
             <w:tcW w:w="1242" w:type="pct"/>
           </w:tcPr>
-          <w:p/>
-        </w:tc>
-        <w:tc>
-          <w:tcPr>
-            <w:tcW w:w="1255" w:type="pct"/>
-          </w:tcPr>
-          <w:p>
-            <w:pPr>
-              <w:ind w:left="196" w:hanging="196"/>
-            </w:pPr>
+          <w:p>
+            <w:r>
+              <w:lastRenderedPageBreak/>
+              <w:t>Yours is the power and the glory</w:t>
+            </w:r>
+          </w:p>
+          <w:p>
+            <w:r>
+              <w:t>And the thanksgiving.</w:t>
+            </w:r>
+          </w:p>
+          <w:p>
+            <w:r>
+              <w:lastRenderedPageBreak/>
+              <w:t>Hosana to the Son of David</w:t>
+            </w:r>
+          </w:p>
+          <w:p>
+            <w:r>
+              <w:t>Until the consummation.</w:t>
+            </w:r>
+          </w:p>
+        </w:tc>
+        <w:tc>
+          <w:tcPr>
+            <w:tcW w:w="1255" w:type="pct"/>
+          </w:tcPr>
+          <w:p>
+            <w:pPr>
+              <w:ind w:left="196" w:hanging="196"/>
+            </w:pPr>
+            <w:r>
+              <w:lastRenderedPageBreak/>
+              <w:t>Yours is the power, the glory</w:t>
+            </w:r>
+          </w:p>
+          <w:p>
+            <w:pPr>
+              <w:ind w:left="196" w:hanging="196"/>
+            </w:pPr>
+            <w:r>
+              <w:t>And the thanksgiving.</w:t>
+            </w:r>
+          </w:p>
+          <w:p>
+            <w:pPr>
+              <w:ind w:left="196" w:hanging="196"/>
+            </w:pPr>
+            <w:r>
+              <w:lastRenderedPageBreak/>
+              <w:t>Hosanna to the Son of David,</w:t>
+            </w:r>
+          </w:p>
+          <w:p>
+            <w:pPr>
+              <w:ind w:left="196" w:hanging="196"/>
+            </w:pPr>
+            <w:r>
+              <w:t>Until the perfection.</w:t>
+            </w:r>
           </w:p>
         </w:tc>
         <w:tc>
@@ -382,22 +797,72 @@
             <w:pPr>
               <w:pStyle w:val="Coptic"/>
             </w:pPr>
+            <w:r>
+              <w:lastRenderedPageBreak/>
+              <w:t>Ⲓⲗ̄ⲏ̄ⲙ̄ ⲧ̀ⲡⲟⲗⲓⲥ: ⲙ̀ⲡⲉⲛⲥⲱⲧⲏⲣ Ⲓⲏ̄ⲥ̄: ⲉⲥⲟ̀ⲛⲓ ⲛ̀ⲟ̀ⲣⲁⲛⲟⲥ: ⲫ̀ⲙⲁⲛϣⲱⲡⲓ ⲛ̀ⲛⲓⲇⲓⲕⲉⲟⲥ.</w:t>
+            </w:r>
           </w:p>
         </w:tc>
         <w:tc>
           <w:tcPr>
             <w:tcW w:w="1242" w:type="pct"/>
           </w:tcPr>
-          <w:p/>
-        </w:tc>
-        <w:tc>
-          <w:tcPr>
-            <w:tcW w:w="1255" w:type="pct"/>
-          </w:tcPr>
-          <w:p>
-            <w:pPr>
-              <w:ind w:left="196" w:hanging="196"/>
-            </w:pPr>
+          <w:p>
+            <w:r>
+              <w:t>Jerusalem, the city</w:t>
+            </w:r>
+          </w:p>
+          <w:p>
+            <w:r>
+              <w:t>Of our Savior Jesus</w:t>
+            </w:r>
+          </w:p>
+          <w:p>
+            <w:r>
+              <w:t>Is like the heaven,</w:t>
+            </w:r>
+          </w:p>
+          <w:p>
+            <w:r>
+              <w:t>The dwelling of the righteous.</w:t>
+            </w:r>
+          </w:p>
+        </w:tc>
+        <w:tc>
+          <w:tcPr>
+            <w:tcW w:w="1255" w:type="pct"/>
+          </w:tcPr>
+          <w:p>
+            <w:pPr>
+              <w:ind w:left="196" w:hanging="196"/>
+            </w:pPr>
+            <w:r>
+              <w:t>Jerusalem, the city</w:t>
+            </w:r>
+          </w:p>
+          <w:p>
+            <w:pPr>
+              <w:ind w:left="196" w:hanging="196"/>
+            </w:pPr>
+            <w:r>
+              <w:t>Of our Saviour Jesus</w:t>
+            </w:r>
+          </w:p>
+          <w:p>
+            <w:pPr>
+              <w:ind w:left="196" w:hanging="196"/>
+            </w:pPr>
+            <w:r>
+              <w:t>Is likened to the heavens,</w:t>
+            </w:r>
+          </w:p>
+          <w:p>
+            <w:pPr>
+              <w:ind w:left="196" w:hanging="196"/>
+            </w:pPr>
+            <w:r>
+              <w:t>The dwelling of the righteous.</w:t>
+            </w:r>
           </w:p>
         </w:tc>
         <w:tc>
@@ -420,22 +885,85 @@
             <w:pPr>
               <w:pStyle w:val="Coptic"/>
             </w:pPr>
+            <w:r>
+              <w:t>Ⲕⲣⲁⲛⲓⲟⲛ ⲡⲓⲧⲱⲟⲩ: ⲡⲓⲙⲁ ⲉ̀ⲧⲁⲩⲁϣⲕ ⲛ̀ϧⲏⲧϥ: ⲙⲟⲓ ⲛⲁⲛ ⲱ̀ ⲡⲓⲟⲩⲣⲟ ⲛ̀ⲧⲉ ⲡ̀ⲱ̀ⲟⲩ: ϩⲓⲛⲁ ⲛ̀ⲧⲉⲛⲛⲁⲩ ⲉ̀ⲣⲟϥ.</w:t>
+            </w:r>
           </w:p>
         </w:tc>
         <w:tc>
           <w:tcPr>
             <w:tcW w:w="1242" w:type="pct"/>
           </w:tcPr>
-          <w:p/>
-        </w:tc>
-        <w:tc>
-          <w:tcPr>
-            <w:tcW w:w="1255" w:type="pct"/>
-          </w:tcPr>
-          <w:p>
-            <w:pPr>
-              <w:ind w:left="196" w:hanging="196"/>
-            </w:pPr>
+          <w:p>
+            <w:r>
+              <w:t>The Mount of Cranium</w:t>
+            </w:r>
+          </w:p>
+          <w:p>
+            <w:r>
+              <w:t>The place where You were crucified.</w:t>
+            </w:r>
+          </w:p>
+          <w:p>
+            <w:r>
+              <w:t>Grant us, O King of glory</w:t>
+            </w:r>
+          </w:p>
+          <w:p>
+            <w:r>
+              <w:t>That we may see it.</w:t>
+            </w:r>
+          </w:p>
+        </w:tc>
+        <w:tc>
+          <w:tcPr>
+            <w:tcW w:w="1255" w:type="pct"/>
+          </w:tcPr>
+          <w:p>
+            <w:pPr>
+              <w:ind w:left="196" w:hanging="196"/>
+            </w:pPr>
+            <w:r>
+              <w:t>Grant us, O King of glory,</w:t>
+            </w:r>
+          </w:p>
+          <w:p>
+            <w:pPr>
+              <w:ind w:left="196" w:hanging="196"/>
+            </w:pPr>
+            <w:r>
+              <w:t>That we may see</w:t>
+            </w:r>
+          </w:p>
+          <w:p>
+            <w:pPr>
+              <w:ind w:left="196" w:hanging="196"/>
+            </w:pPr>
+            <w:r>
+              <w:t xml:space="preserve">Mount </w:t>
+            </w:r>
+            <w:commentRangeStart w:id="1"/>
+            <w:r>
+              <w:t>Kranion</w:t>
+            </w:r>
+            <w:commentRangeEnd w:id="1"/>
+            <w:r>
+              <w:rPr>
+                <w:rStyle w:val="CommentReference"/>
+              </w:rPr>
+              <w:commentReference w:id="1"/>
+            </w:r>
+            <w:r>
+              <w:t>,</w:t>
+            </w:r>
+          </w:p>
+          <w:p>
+            <w:pPr>
+              <w:ind w:left="196" w:hanging="196"/>
+            </w:pPr>
+            <w:r>
+              <w:t>Where You were crucified.</w:t>
+            </w:r>
           </w:p>
         </w:tc>
         <w:tc>
@@ -458,19 +986,60 @@
             <w:pPr>
               <w:pStyle w:val="Coptic"/>
             </w:pPr>
+            <w:r>
+              <w:t>Ⲗⲟⲓⲡⲟⲛ ϯⲁ̀ⲛⲁⲥⲧⲁⲥⲓⲥ: ⲛ̀ⲧⲉ ⲡⲉⲛⲥⲱⲧⲏⲣ Ⲡⲭ̄ⲥ̄: ⲛⲉⲙ ⲡ̀ⲕⲁϩⲓ ⲙ̀ⲡⲓⲒⲟⲩⲣⲇⲁⲛⲏⲥ: ⲛⲉⲙ ⲡⲓⲱ̀ⲙⲥ ⲛ̀ⲧⲉ Ⲓⲱⲁⲛⲛⲏⲥ.</w:t>
+            </w:r>
           </w:p>
         </w:tc>
         <w:tc>
           <w:tcPr>
             <w:tcW w:w="1242" w:type="pct"/>
           </w:tcPr>
-          <w:p/>
-        </w:tc>
-        <w:tc>
-          <w:tcPr>
-            <w:tcW w:w="1255" w:type="pct"/>
-          </w:tcPr>
-          <w:p/>
+          <w:p>
+            <w:r>
+              <w:t>And also the Resurrection</w:t>
+            </w:r>
+          </w:p>
+          <w:p>
+            <w:r>
+              <w:t>Of our Savior the Christ</w:t>
+            </w:r>
+          </w:p>
+          <w:p>
+            <w:r>
+              <w:t>And the land of Jordan</w:t>
+            </w:r>
+          </w:p>
+          <w:p>
+            <w:r>
+              <w:t>And the Baptism of John.</w:t>
+            </w:r>
+          </w:p>
+        </w:tc>
+        <w:tc>
+          <w:tcPr>
+            <w:tcW w:w="1255" w:type="pct"/>
+          </w:tcPr>
+          <w:p>
+            <w:r>
+              <w:t>And also to see</w:t>
+            </w:r>
+          </w:p>
+          <w:p>
+            <w:r>
+              <w:t>the Resurrection of Christ the Saviour,</w:t>
+            </w:r>
+          </w:p>
+          <w:p>
+            <w:r>
+              <w:t>The land of Jordan,</w:t>
+            </w:r>
+          </w:p>
+          <w:p>
+            <w:r>
+              <w:t>And the Baptism of John.</w:t>
+            </w:r>
+          </w:p>
         </w:tc>
         <w:tc>
           <w:tcPr>
@@ -492,22 +1061,71 @@
             <w:pPr>
               <w:pStyle w:val="Coptic"/>
             </w:pPr>
+            <w:r>
+              <w:t>Ⲙⲁⲗⲓⲥⲧⲉ ⲡⲓⲙ̀ϩⲁⲩ: ⲉⲑⲙⲉϩ ⲛ̀ⲭⲁⲣⲓⲥⲙⲁ: ϧⲉⲛ ⲡⲓⲙⲁ ⲉ̀ⲧⲉ ⲙ̀ⲙⲁⲩ: ⲁϥⲭⲱ ⲛⲁⲛ ⲛ̀ⲛⲉⲛⲡⲁⲣⲁⲡ̀ⲧⲱⲙⲁ.</w:t>
+            </w:r>
           </w:p>
         </w:tc>
         <w:tc>
           <w:tcPr>
             <w:tcW w:w="1242" w:type="pct"/>
           </w:tcPr>
-          <w:p/>
-        </w:tc>
-        <w:tc>
-          <w:tcPr>
-            <w:tcW w:w="1255" w:type="pct"/>
-          </w:tcPr>
-          <w:p>
-            <w:pPr>
-              <w:ind w:left="196" w:hanging="196"/>
-            </w:pPr>
+          <w:p>
+            <w:r>
+              <w:t>Foremost, the tomb</w:t>
+            </w:r>
+          </w:p>
+          <w:p>
+            <w:r>
+              <w:t>Full of grace</w:t>
+            </w:r>
+          </w:p>
+          <w:p>
+            <w:r>
+              <w:t>In that place,</w:t>
+            </w:r>
+          </w:p>
+          <w:p>
+            <w:r>
+              <w:t>Forgive us our trespasses.</w:t>
+            </w:r>
+          </w:p>
+        </w:tc>
+        <w:tc>
+          <w:tcPr>
+            <w:tcW w:w="1255" w:type="pct"/>
+          </w:tcPr>
+          <w:p>
+            <w:pPr>
+              <w:ind w:left="196" w:hanging="196"/>
+            </w:pPr>
+            <w:r>
+              <w:t>But first, to see the tomb,</w:t>
+            </w:r>
+          </w:p>
+          <w:p>
+            <w:pPr>
+              <w:ind w:left="196" w:hanging="196"/>
+            </w:pPr>
+            <w:r>
+              <w:t>Full of grace.</w:t>
+            </w:r>
+          </w:p>
+          <w:p>
+            <w:pPr>
+              <w:ind w:left="196" w:hanging="196"/>
+            </w:pPr>
+            <w:r>
+              <w:t>Forgive us our sins</w:t>
+            </w:r>
+          </w:p>
+          <w:p>
+            <w:pPr>
+              <w:ind w:left="196" w:hanging="196"/>
+            </w:pPr>
+            <w:r>
+              <w:t>In that place.</w:t>
+            </w:r>
           </w:p>
         </w:tc>
         <w:tc>
@@ -530,22 +1148,71 @@
             <w:pPr>
               <w:pStyle w:val="Coptic"/>
             </w:pPr>
+            <w:r>
+              <w:t>Ⲛⲓⲙ ⲅⲁⲣ ϧⲉⲛ ⲛⲓⲛⲟⲩϯ: ⲉϥⲟ̀ⲛⲓ ⲛ̀Ⲉⲙⲙⲁⲛⲟⲩⲏⲗ: Ⲱⲥⲁⲛⲛⲁ ⲙ̀ⲡⲉⲛⲛⲟⲩϯ: ⲃⲁⲥⲓⲗⲓⲧⲟⲩ Ⲓⲥ̄ⲗ̄.</w:t>
+            </w:r>
           </w:p>
         </w:tc>
         <w:tc>
           <w:tcPr>
             <w:tcW w:w="1242" w:type="pct"/>
           </w:tcPr>
-          <w:p/>
-        </w:tc>
-        <w:tc>
-          <w:tcPr>
-            <w:tcW w:w="1255" w:type="pct"/>
-          </w:tcPr>
-          <w:p>
-            <w:pPr>
-              <w:ind w:left="196" w:hanging="196"/>
-            </w:pPr>
+          <w:p>
+            <w:r>
+              <w:t>Who among the gods</w:t>
+            </w:r>
+          </w:p>
+          <w:p>
+            <w:r>
+              <w:t>Is likened to Immanuel?</w:t>
+            </w:r>
+          </w:p>
+          <w:p>
+            <w:r>
+              <w:t>Hosanna to our God,</w:t>
+            </w:r>
+          </w:p>
+          <w:p>
+            <w:r>
+              <w:t>The King of Israel!</w:t>
+            </w:r>
+          </w:p>
+        </w:tc>
+        <w:tc>
+          <w:tcPr>
+            <w:tcW w:w="1255" w:type="pct"/>
+          </w:tcPr>
+          <w:p>
+            <w:pPr>
+              <w:ind w:left="196" w:hanging="196"/>
+            </w:pPr>
+            <w:r>
+              <w:t>Who among the gods</w:t>
+            </w:r>
+          </w:p>
+          <w:p>
+            <w:pPr>
+              <w:ind w:left="196" w:hanging="196"/>
+            </w:pPr>
+            <w:r>
+              <w:t>Is likened to Immanuel?</w:t>
+            </w:r>
+          </w:p>
+          <w:p>
+            <w:pPr>
+              <w:ind w:left="196" w:hanging="196"/>
+            </w:pPr>
+            <w:r>
+              <w:t>Hosanna to our God,</w:t>
+            </w:r>
+          </w:p>
+          <w:p>
+            <w:pPr>
+              <w:ind w:left="196" w:hanging="196"/>
+            </w:pPr>
+            <w:r>
+              <w:t>The King of Israel!</w:t>
+            </w:r>
           </w:p>
         </w:tc>
         <w:tc>
@@ -568,22 +1235,71 @@
             <w:pPr>
               <w:pStyle w:val="Coptic"/>
             </w:pPr>
+            <w:r>
+              <w:t>Ⲝⲉ̀ⲙⲁⲣⲱⲟⲩⲧ ⲱ̀ Ⲡⲭ̄ⲥ̄: ⲡ̀ϣⲏⲣⲓ ⲙ̀ⲙⲟⲛⲟⲅⲉⲛⲏⲥ: Ⲱⲥⲁⲛⲛⲁ ⲟ̀Ⲑⲥ̄: ⲛ̀ⲧⲓⲥ ⲩ̀ⲯⲓⲥⲧⲓⲥ.</w:t>
+            </w:r>
           </w:p>
         </w:tc>
         <w:tc>
           <w:tcPr>
             <w:tcW w:w="1242" w:type="pct"/>
           </w:tcPr>
-          <w:p/>
-        </w:tc>
-        <w:tc>
-          <w:tcPr>
-            <w:tcW w:w="1255" w:type="pct"/>
-          </w:tcPr>
-          <w:p>
-            <w:pPr>
-              <w:ind w:left="196" w:hanging="196"/>
-            </w:pPr>
+          <w:p>
+            <w:r>
+              <w:t>Blessed are You O Christ,</w:t>
+            </w:r>
+          </w:p>
+          <w:p>
+            <w:r>
+              <w:t>The only-begotten Son.</w:t>
+            </w:r>
+          </w:p>
+          <w:p>
+            <w:r>
+              <w:t>Hosanna, O God</w:t>
+            </w:r>
+          </w:p>
+          <w:p>
+            <w:r>
+              <w:t>In the highest!</w:t>
+            </w:r>
+          </w:p>
+        </w:tc>
+        <w:tc>
+          <w:tcPr>
+            <w:tcW w:w="1255" w:type="pct"/>
+          </w:tcPr>
+          <w:p>
+            <w:pPr>
+              <w:ind w:left="196" w:hanging="196"/>
+            </w:pPr>
+            <w:r>
+              <w:t>Blessed are You, O Christ,</w:t>
+            </w:r>
+          </w:p>
+          <w:p>
+            <w:pPr>
+              <w:ind w:left="196" w:hanging="196"/>
+            </w:pPr>
+            <w:r>
+              <w:t>The Only-begotten Son.</w:t>
+            </w:r>
+          </w:p>
+          <w:p>
+            <w:pPr>
+              <w:ind w:left="196" w:hanging="196"/>
+            </w:pPr>
+            <w:r>
+              <w:t>Hosanna, O God,</w:t>
+            </w:r>
+          </w:p>
+          <w:p>
+            <w:pPr>
+              <w:ind w:left="196" w:hanging="196"/>
+            </w:pPr>
+            <w:r>
+              <w:t>In the highest!</w:t>
+            </w:r>
           </w:p>
         </w:tc>
         <w:tc>
@@ -606,22 +1322,71 @@
             <w:pPr>
               <w:pStyle w:val="Coptic"/>
             </w:pPr>
+            <w:r>
+              <w:t>Ⲟⲩⲛⲓϣϯ ⲡⲉ ⲛ̀ϣⲁⲓ: ⲙ̀ⲡⲓⲉⲩⲗⲟⲅⲓⲙⲉⲛⲟⲥ: ⲛ̀ⲧⲉ Ⲡⲟ̄ⲥ̄ Ⲁⲇⲱⲛⲁⲓ: ⲁ̀ⲅⲓⲟⲥ ⲟ̀Ⲑⲥ̄.</w:t>
+            </w:r>
           </w:p>
         </w:tc>
         <w:tc>
           <w:tcPr>
             <w:tcW w:w="1242" w:type="pct"/>
           </w:tcPr>
-          <w:p/>
-        </w:tc>
-        <w:tc>
-          <w:tcPr>
-            <w:tcW w:w="1255" w:type="pct"/>
-          </w:tcPr>
-          <w:p>
-            <w:pPr>
-              <w:ind w:left="196" w:hanging="196"/>
-            </w:pPr>
+          <w:p>
+            <w:r>
+              <w:t>Great is the feast</w:t>
+            </w:r>
+          </w:p>
+          <w:p>
+            <w:r>
+              <w:t>Of the Palms</w:t>
+            </w:r>
+          </w:p>
+          <w:p>
+            <w:r>
+              <w:t>Of the Lord Adonai,</w:t>
+            </w:r>
+          </w:p>
+          <w:p>
+            <w:r>
+              <w:t>The Holy God.</w:t>
+            </w:r>
+          </w:p>
+        </w:tc>
+        <w:tc>
+          <w:tcPr>
+            <w:tcW w:w="1255" w:type="pct"/>
+          </w:tcPr>
+          <w:p>
+            <w:pPr>
+              <w:ind w:left="196" w:hanging="196"/>
+            </w:pPr>
+            <w:r>
+              <w:t>The feast of Palms,</w:t>
+            </w:r>
+          </w:p>
+          <w:p>
+            <w:pPr>
+              <w:ind w:left="196" w:hanging="196"/>
+            </w:pPr>
+            <w:r>
+              <w:t>Of the Lord Adonai,</w:t>
+            </w:r>
+          </w:p>
+          <w:p>
+            <w:pPr>
+              <w:ind w:left="196" w:hanging="196"/>
+            </w:pPr>
+            <w:r>
+              <w:t>The Holy God</w:t>
+            </w:r>
+          </w:p>
+          <w:p>
+            <w:pPr>
+              <w:ind w:left="196" w:hanging="196"/>
+            </w:pPr>
+            <w:r>
+              <w:t>Is truly great.</w:t>
+            </w:r>
           </w:p>
         </w:tc>
         <w:tc>
@@ -644,22 +1409,85 @@
             <w:pPr>
               <w:pStyle w:val="Coptic"/>
             </w:pPr>
+            <w:r>
+              <w:t xml:space="preserve">Ⲡⲓⲟⲩⲱⲓⲛⲓ ⲛ̀ⲁⲧϣ̀ⲧⲁϩⲟϥ: </w:t>
+            </w:r>
+            <w:r>
+              <w:lastRenderedPageBreak/>
+              <w:t>ⲁϥⲟⲩⲟⲛϩϥ ϧⲉⲛ ⲡⲓⲕⲟⲥⲙⲟⲥ: ⲙⲁⲣⲉⲛϩⲱⲥ ⲉ̀ⲣⲟϥ: ⲁ̀ⲅⲓⲟⲥ ⲓⲥⲭⲩⲣⲟⲥ.</w:t>
+            </w:r>
           </w:p>
         </w:tc>
         <w:tc>
           <w:tcPr>
             <w:tcW w:w="1242" w:type="pct"/>
           </w:tcPr>
-          <w:p/>
-        </w:tc>
-        <w:tc>
-          <w:tcPr>
-            <w:tcW w:w="1255" w:type="pct"/>
-          </w:tcPr>
-          <w:p>
-            <w:pPr>
-              <w:ind w:left="196" w:hanging="196"/>
-            </w:pPr>
+          <w:p>
+            <w:r>
+              <w:lastRenderedPageBreak/>
+              <w:t>The incomprehensible light</w:t>
+            </w:r>
+          </w:p>
+          <w:p>
+            <w:r>
+              <w:lastRenderedPageBreak/>
+              <w:t>Became manifest in the world</w:t>
+            </w:r>
+          </w:p>
+          <w:p>
+            <w:r>
+              <w:t xml:space="preserve">Let us </w:t>
+            </w:r>
+            <w:r>
+              <w:t>praise</w:t>
+            </w:r>
+            <w:r>
+              <w:t xml:space="preserve"> Him,</w:t>
+            </w:r>
+          </w:p>
+          <w:p>
+            <w:r>
+              <w:t>“Holy, O Mighty!”</w:t>
+            </w:r>
+          </w:p>
+        </w:tc>
+        <w:tc>
+          <w:tcPr>
+            <w:tcW w:w="1255" w:type="pct"/>
+          </w:tcPr>
+          <w:p>
+            <w:pPr>
+              <w:ind w:left="196" w:hanging="196"/>
+            </w:pPr>
+            <w:r>
+              <w:lastRenderedPageBreak/>
+              <w:t>The incomprehensible light</w:t>
+            </w:r>
+          </w:p>
+          <w:p>
+            <w:pPr>
+              <w:ind w:left="196" w:hanging="196"/>
+            </w:pPr>
+            <w:r>
+              <w:lastRenderedPageBreak/>
+              <w:t>Became manifest in the world.</w:t>
+            </w:r>
+          </w:p>
+          <w:p>
+            <w:pPr>
+              <w:ind w:left="196" w:hanging="196"/>
+            </w:pPr>
+            <w:r>
+              <w:t>Let us praise Him, saying,</w:t>
+            </w:r>
+          </w:p>
+          <w:p>
+            <w:pPr>
+              <w:ind w:left="196" w:hanging="196"/>
+            </w:pPr>
+            <w:r>
+              <w:t>“Holy, O Mighty!”</w:t>
+            </w:r>
           </w:p>
         </w:tc>
         <w:tc>
@@ -682,22 +1510,86 @@
             <w:pPr>
               <w:pStyle w:val="Coptic"/>
             </w:pPr>
+            <w:r>
+              <w:lastRenderedPageBreak/>
+              <w:t>Ⲣⲁϣⲓ ⲱ̀ ⲛⲓⲡⲓⲥⲧⲟⲥ: ϧⲉⲛ ⲡ̀ϣⲁⲓ ⲛ̀Ⲓⲏ̄ⲥ̄ Ⲡⲭ̄ⲥ̄: ⲟⲩⲟϩ ⲁ̀ⲣⲓⲯⲁⲗⲓⲛ ⲕⲁⲗⲱⲥ: ⲁ̀ⲅⲓⲟⲥ ⲁ̀ⲑⲁⲛⲁⲧⲟⲥ.</w:t>
+            </w:r>
           </w:p>
         </w:tc>
         <w:tc>
           <w:tcPr>
             <w:tcW w:w="1242" w:type="pct"/>
           </w:tcPr>
-          <w:p/>
-        </w:tc>
-        <w:tc>
-          <w:tcPr>
-            <w:tcW w:w="1255" w:type="pct"/>
-          </w:tcPr>
-          <w:p>
-            <w:pPr>
-              <w:ind w:left="196" w:hanging="196"/>
-            </w:pPr>
+          <w:p>
+            <w:r>
+              <w:t>Rejoice, O you faithful</w:t>
+            </w:r>
+          </w:p>
+          <w:p>
+            <w:r>
+              <w:t>In the feast of Jesus Christ</w:t>
+            </w:r>
+          </w:p>
+          <w:p>
+            <w:r>
+              <w:t xml:space="preserve">And </w:t>
+            </w:r>
+            <w:commentRangeStart w:id="2"/>
+            <w:r>
+              <w:t>sing well</w:t>
+            </w:r>
+            <w:commentRangeEnd w:id="2"/>
+            <w:r>
+              <w:rPr>
+                <w:rStyle w:val="CommentReference"/>
+              </w:rPr>
+              <w:commentReference w:id="2"/>
+            </w:r>
+            <w:r>
+              <w:t>,</w:t>
+            </w:r>
+          </w:p>
+          <w:p>
+            <w:r>
+              <w:t>“Holy, O Immortal!”</w:t>
+            </w:r>
+          </w:p>
+        </w:tc>
+        <w:tc>
+          <w:tcPr>
+            <w:tcW w:w="1255" w:type="pct"/>
+          </w:tcPr>
+          <w:p>
+            <w:pPr>
+              <w:ind w:left="196" w:hanging="196"/>
+            </w:pPr>
+            <w:r>
+              <w:t>Rejoice, O you faithful,</w:t>
+            </w:r>
+          </w:p>
+          <w:p>
+            <w:pPr>
+              <w:ind w:left="196" w:hanging="196"/>
+            </w:pPr>
+            <w:r>
+              <w:t>In the feast of Jesus Christ,</w:t>
+            </w:r>
+          </w:p>
+          <w:p>
+            <w:pPr>
+              <w:ind w:left="196" w:hanging="196"/>
+            </w:pPr>
+            <w:r>
+              <w:t>And praise wholly,</w:t>
+            </w:r>
+          </w:p>
+          <w:p>
+            <w:pPr>
+              <w:ind w:left="196" w:hanging="196"/>
+            </w:pPr>
+            <w:r>
+              <w:t>“Holy, O Immortal!”</w:t>
+            </w:r>
           </w:p>
         </w:tc>
         <w:tc>
@@ -720,22 +1612,75 @@
             <w:pPr>
               <w:pStyle w:val="Coptic"/>
             </w:pPr>
+            <w:r>
+              <w:t>Ⲥⲙⲟⲩ ⲉ̀Ⲡ</w:t>
+            </w:r>
+            <w:r>
+              <w:pgNum/>
+              <w:t>ⲟ̄ⲥ̄ ⲡⲉⲛⲛⲟⲩϯ: ϫⲉ ⲛⲁⲛⲉ ⲟⲩⲯⲁⲗⲙⲟⲥ: ϧⲉⲛ ⲡⲓⲉ̀ϩⲟⲟⲩ ⲡⲓⲛⲓϣϯ: ⲛ̀ⲧⲉ ⲡⲓⲉⲩⲗⲟⲅⲓⲙⲉⲛⲟⲥ.</w:t>
+            </w:r>
           </w:p>
         </w:tc>
         <w:tc>
           <w:tcPr>
             <w:tcW w:w="1242" w:type="pct"/>
           </w:tcPr>
-          <w:p/>
-        </w:tc>
-        <w:tc>
-          <w:tcPr>
-            <w:tcW w:w="1255" w:type="pct"/>
-          </w:tcPr>
-          <w:p>
-            <w:pPr>
-              <w:ind w:left="196" w:hanging="196"/>
-            </w:pPr>
+          <w:p>
+            <w:r>
+              <w:t>Praise the Lord, our God</w:t>
+            </w:r>
+          </w:p>
+          <w:p>
+            <w:r>
+              <w:t>For the psalm is good</w:t>
+            </w:r>
+          </w:p>
+          <w:p>
+            <w:r>
+              <w:t>In the great day</w:t>
+            </w:r>
+          </w:p>
+          <w:p>
+            <w:r>
+              <w:t>Of the palms.</w:t>
+            </w:r>
+          </w:p>
+        </w:tc>
+        <w:tc>
+          <w:tcPr>
+            <w:tcW w:w="1255" w:type="pct"/>
+          </w:tcPr>
+          <w:p>
+            <w:pPr>
+              <w:ind w:left="196" w:hanging="196"/>
+            </w:pPr>
+            <w:r>
+              <w:t>Praise the Lord, our God,</w:t>
+            </w:r>
+          </w:p>
+          <w:p>
+            <w:pPr>
+              <w:ind w:left="196" w:hanging="196"/>
+            </w:pPr>
+            <w:r>
+              <w:t>For Psalm is good,</w:t>
+            </w:r>
+          </w:p>
+          <w:p>
+            <w:pPr>
+              <w:ind w:left="196" w:hanging="196"/>
+            </w:pPr>
+            <w:r>
+              <w:t>In the great day,</w:t>
+            </w:r>
+          </w:p>
+          <w:p>
+            <w:pPr>
+              <w:ind w:left="196" w:hanging="196"/>
+            </w:pPr>
+            <w:r>
+              <w:t>The feast of Palms.</w:t>
+            </w:r>
           </w:p>
         </w:tc>
         <w:tc>
@@ -758,22 +1703,75 @@
             <w:pPr>
               <w:pStyle w:val="Coptic"/>
             </w:pPr>
+            <w:r>
+              <w:t>Ⲧⲉⲛϩⲱⲥ ⲉ̀ⲡ̀ⲟⲩⲣⲟ Ⲡⲭ̄ⲥ̄: ⲛⲉⲙ ⲛⲓⲧⲁⲅⲙⲁ ⲛ̀ⲧⲉ ⲛ̀ϭⲓⲥⲓ: ⲱ̀ Ⲩ</w:t>
+            </w:r>
+            <w:r>
+              <w:pgNum/>
+              <w:t>ⲥ̄ Ⲑⲥ̄: Ⲱⲥⲁⲛⲛⲁ ϧⲉⲛ ⲛⲏⲉⲧϭⲟⲥⲓ.</w:t>
+            </w:r>
           </w:p>
         </w:tc>
         <w:tc>
           <w:tcPr>
             <w:tcW w:w="1242" w:type="pct"/>
           </w:tcPr>
-          <w:p/>
-        </w:tc>
-        <w:tc>
-          <w:tcPr>
-            <w:tcW w:w="1255" w:type="pct"/>
-          </w:tcPr>
-          <w:p>
-            <w:pPr>
-              <w:ind w:left="196" w:hanging="196"/>
-            </w:pPr>
+          <w:p>
+            <w:r>
+              <w:t>We praise Christ, the King</w:t>
+            </w:r>
+          </w:p>
+          <w:p>
+            <w:r>
+              <w:t>With the heavenly orders</w:t>
+            </w:r>
+          </w:p>
+          <w:p>
+            <w:r>
+              <w:t>“O Son of God,</w:t>
+            </w:r>
+          </w:p>
+          <w:p>
+            <w:r>
+              <w:t>Hosanna in the highest!”</w:t>
+            </w:r>
+          </w:p>
+        </w:tc>
+        <w:tc>
+          <w:tcPr>
+            <w:tcW w:w="1255" w:type="pct"/>
+          </w:tcPr>
+          <w:p>
+            <w:pPr>
+              <w:ind w:left="196" w:hanging="196"/>
+            </w:pPr>
+            <w:r>
+              <w:t>We praise Christ, the King,</w:t>
+            </w:r>
+          </w:p>
+          <w:p>
+            <w:pPr>
+              <w:ind w:left="196" w:hanging="196"/>
+            </w:pPr>
+            <w:r>
+              <w:t>With the heavenly order,</w:t>
+            </w:r>
+          </w:p>
+          <w:p>
+            <w:pPr>
+              <w:ind w:left="196" w:hanging="196"/>
+            </w:pPr>
+            <w:r>
+              <w:t>“O Son of God,</w:t>
+            </w:r>
+          </w:p>
+          <w:p>
+            <w:pPr>
+              <w:ind w:left="196" w:hanging="196"/>
+            </w:pPr>
+            <w:r>
+              <w:t>Hosanna in the highest!”</w:t>
+            </w:r>
           </w:p>
         </w:tc>
         <w:tc>
@@ -796,22 +1794,71 @@
             <w:pPr>
               <w:pStyle w:val="Coptic"/>
             </w:pPr>
+            <w:r>
+              <w:t>Ⲩⲥ ⲛⲓⲕⲟⲩϫⲓ ⲛ̀ⲁ̀ⲗⲱⲟⲩⲓ̀: ⲉⲩϩⲱⲥ ⲉ̀Ⲉⲙⲙⲁⲛⲟⲩⲏⲗ: Ⲱⲥⲁⲛⲛⲁ ⲉⲣⲡ̀ⲣⲉⲡⲓ: ⲙ̀ⲡ̀ⲟⲩⲣⲟ ⲙ̀Ⲡⲓ̄ⲥ̄ⲗ̄.</w:t>
+            </w:r>
           </w:p>
         </w:tc>
         <w:tc>
           <w:tcPr>
             <w:tcW w:w="1242" w:type="pct"/>
           </w:tcPr>
-          <w:p/>
-        </w:tc>
-        <w:tc>
-          <w:tcPr>
-            <w:tcW w:w="1255" w:type="pct"/>
-          </w:tcPr>
-          <w:p>
-            <w:pPr>
-              <w:ind w:left="196" w:hanging="196"/>
-            </w:pPr>
+          <w:p>
+            <w:r>
+              <w:t>Lo, the little children</w:t>
+            </w:r>
+          </w:p>
+          <w:p>
+            <w:r>
+              <w:t>Praise Immanuel</w:t>
+            </w:r>
+          </w:p>
+          <w:p>
+            <w:r>
+              <w:t>“Salvation befits</w:t>
+            </w:r>
+          </w:p>
+          <w:p>
+            <w:r>
+              <w:t>The King of Israel!”</w:t>
+            </w:r>
+          </w:p>
+        </w:tc>
+        <w:tc>
+          <w:tcPr>
+            <w:tcW w:w="1255" w:type="pct"/>
+          </w:tcPr>
+          <w:p>
+            <w:pPr>
+              <w:ind w:left="196" w:hanging="196"/>
+            </w:pPr>
+            <w:r>
+              <w:t>Behold, the little children</w:t>
+            </w:r>
+          </w:p>
+          <w:p>
+            <w:pPr>
+              <w:ind w:left="196" w:hanging="196"/>
+            </w:pPr>
+            <w:r>
+              <w:t>Praise Immanuel,</w:t>
+            </w:r>
+          </w:p>
+          <w:p>
+            <w:pPr>
+              <w:ind w:left="196" w:hanging="196"/>
+            </w:pPr>
+            <w:r>
+              <w:t>“It is right to say ‘Hosanna’</w:t>
+            </w:r>
+          </w:p>
+          <w:p>
+            <w:pPr>
+              <w:ind w:left="196" w:hanging="196"/>
+            </w:pPr>
+            <w:r>
+              <w:t>O King of Israel!”</w:t>
+            </w:r>
           </w:p>
         </w:tc>
         <w:tc>
@@ -834,22 +1881,71 @@
             <w:pPr>
               <w:pStyle w:val="Coptic"/>
             </w:pPr>
+            <w:r>
+              <w:t>Ⲫϯ ⲡⲓⲣⲉϥϣⲉⲛϩⲏⲧ: ⲛⲁⲓ ⲛⲁⲛ ⲱ̀ ⲡⲓⲁ̀ⲅⲁⲑⲟⲥ: ⲉⲑⲃⲉ ⲧⲉⲕⲁⲩ ϯϣⲉⲗⲏⲧ: Ⲙⲁⲣⲓⲁ̀ ϯⲡⲁⲣⲑⲉⲛⲟⲥ.</w:t>
+            </w:r>
           </w:p>
         </w:tc>
         <w:tc>
           <w:tcPr>
             <w:tcW w:w="1242" w:type="pct"/>
           </w:tcPr>
-          <w:p/>
-        </w:tc>
-        <w:tc>
-          <w:tcPr>
-            <w:tcW w:w="1255" w:type="pct"/>
-          </w:tcPr>
-          <w:p>
-            <w:pPr>
-              <w:ind w:left="196" w:hanging="196"/>
-            </w:pPr>
+          <w:p>
+            <w:r>
+              <w:t>O compassionate God,</w:t>
+            </w:r>
+          </w:p>
+          <w:p>
+            <w:r>
+              <w:t>Have mercy upon us, O You good,</w:t>
+            </w:r>
+          </w:p>
+          <w:p>
+            <w:r>
+              <w:t>For the sake of Your mother the bride</w:t>
+            </w:r>
+          </w:p>
+          <w:p>
+            <w:r>
+              <w:t>Mary the Virgin.</w:t>
+            </w:r>
+          </w:p>
+        </w:tc>
+        <w:tc>
+          <w:tcPr>
+            <w:tcW w:w="1255" w:type="pct"/>
+          </w:tcPr>
+          <w:p>
+            <w:pPr>
+              <w:ind w:left="196" w:hanging="196"/>
+            </w:pPr>
+            <w:r>
+              <w:t>O compassionate God,</w:t>
+            </w:r>
+          </w:p>
+          <w:p>
+            <w:pPr>
+              <w:ind w:left="196" w:hanging="196"/>
+            </w:pPr>
+            <w:r>
+              <w:t>Have mercy on us, O good One,</w:t>
+            </w:r>
+          </w:p>
+          <w:p>
+            <w:pPr>
+              <w:ind w:left="196" w:hanging="196"/>
+            </w:pPr>
+            <w:r>
+              <w:t>For the sake of Your mother, the Bride,</w:t>
+            </w:r>
+          </w:p>
+          <w:p>
+            <w:pPr>
+              <w:ind w:left="196" w:hanging="196"/>
+            </w:pPr>
+            <w:r>
+              <w:t>The Virgin Mary.</w:t>
+            </w:r>
           </w:p>
         </w:tc>
         <w:tc>
@@ -872,13 +1968,39 @@
             <w:pPr>
               <w:pStyle w:val="Coptic"/>
             </w:pPr>
+            <w:r>
+              <w:t>Ⲭⲉⲣⲉ ⲡⲓⲕ̀ⲣⲁⲛⲓⲟⲛ: ⲭⲉⲣⲉ ϯⲡⲟⲗⲓⲥ ⲙ̀Ⲡ</w:t>
+            </w:r>
+            <w:r>
+              <w:pgNum/>
+              <w:t>ⲟ̄ⲥ̄: ⲭⲉⲣⲉ ⲡⲓⲙ̀ϩⲁⲩ ⲇⲉⲟⲛ: ⲛⲉⲙ ϯⲁ̀ⲛⲁⲥⲧⲁⲥⲓⲥ.</w:t>
+            </w:r>
           </w:p>
         </w:tc>
         <w:tc>
           <w:tcPr>
             <w:tcW w:w="1242" w:type="pct"/>
           </w:tcPr>
-          <w:p/>
+          <w:p>
+            <w:r>
+              <w:t>Hail to the Cranium!</w:t>
+            </w:r>
+          </w:p>
+          <w:p>
+            <w:r>
+              <w:t>Hail to the city of the Lord!</w:t>
+            </w:r>
+          </w:p>
+          <w:p>
+            <w:r>
+              <w:t>Hail to the tomb also</w:t>
+            </w:r>
+          </w:p>
+          <w:p>
+            <w:r>
+              <w:t>And the Resurrection!</w:t>
+            </w:r>
+          </w:p>
         </w:tc>
         <w:tc>
           <w:tcPr>
@@ -891,6 +2013,42 @@
               </w:tabs>
               <w:ind w:left="196" w:hanging="196"/>
             </w:pPr>
+            <w:r>
+              <w:t>Hail to Kranion!</w:t>
+            </w:r>
+          </w:p>
+          <w:p>
+            <w:pPr>
+              <w:tabs>
+                <w:tab w:val="left" w:pos="2040"/>
+              </w:tabs>
+              <w:ind w:left="196" w:hanging="196"/>
+            </w:pPr>
+            <w:r>
+              <w:t>Hail to the city of the Lord!</w:t>
+            </w:r>
+          </w:p>
+          <w:p>
+            <w:pPr>
+              <w:tabs>
+                <w:tab w:val="left" w:pos="2040"/>
+              </w:tabs>
+              <w:ind w:left="196" w:hanging="196"/>
+            </w:pPr>
+            <w:r>
+              <w:t>And hail to the tomb,</w:t>
+            </w:r>
+          </w:p>
+          <w:p>
+            <w:pPr>
+              <w:tabs>
+                <w:tab w:val="left" w:pos="2040"/>
+              </w:tabs>
+              <w:ind w:left="196" w:hanging="196"/>
+            </w:pPr>
+            <w:r>
+              <w:t>And the Resurrection!</w:t>
+            </w:r>
           </w:p>
         </w:tc>
         <w:tc>
@@ -913,22 +2071,71 @@
             <w:pPr>
               <w:pStyle w:val="Coptic"/>
             </w:pPr>
+            <w:r>
+              <w:t>Ⲯⲩⲭⲏ ⲙⲁⲉⲙⲧⲟⲛ ⲛⲱⲟⲩ: ϧⲉⲛ ⲡⲓⲡⲁⲣⲁⲇⲓⲥⲟⲥ: ⲟⲩⲟϩ ⲙⲟⲓ ⲛⲁⲛ ⲛⲉⲙⲱⲟⲩ: ⲛ̀ⲟⲩⲙⲉⲣⲟⲥ ⲱ̀ Ⲡⲭ̄ⲥ̄.</w:t>
+            </w:r>
           </w:p>
         </w:tc>
         <w:tc>
           <w:tcPr>
             <w:tcW w:w="1242" w:type="pct"/>
           </w:tcPr>
-          <w:p/>
-        </w:tc>
-        <w:tc>
-          <w:tcPr>
-            <w:tcW w:w="1255" w:type="pct"/>
-          </w:tcPr>
-          <w:p>
-            <w:pPr>
-              <w:ind w:left="196" w:hanging="196"/>
-            </w:pPr>
+          <w:p>
+            <w:r>
+              <w:t>The souls repose them</w:t>
+            </w:r>
+          </w:p>
+          <w:p>
+            <w:r>
+              <w:t>In the Paradise,</w:t>
+            </w:r>
+          </w:p>
+          <w:p>
+            <w:r>
+              <w:t>And give us a share</w:t>
+            </w:r>
+          </w:p>
+          <w:p>
+            <w:r>
+              <w:t>With them, O Christ.</w:t>
+            </w:r>
+          </w:p>
+        </w:tc>
+        <w:tc>
+          <w:tcPr>
+            <w:tcW w:w="1255" w:type="pct"/>
+          </w:tcPr>
+          <w:p>
+            <w:pPr>
+              <w:ind w:left="196" w:hanging="196"/>
+            </w:pPr>
+            <w:r>
+              <w:t>Repose the souls</w:t>
+            </w:r>
+          </w:p>
+          <w:p>
+            <w:pPr>
+              <w:ind w:left="196" w:hanging="196"/>
+            </w:pPr>
+            <w:r>
+              <w:t>In paradise,</w:t>
+            </w:r>
+          </w:p>
+          <w:p>
+            <w:pPr>
+              <w:ind w:left="196" w:hanging="196"/>
+            </w:pPr>
+            <w:r>
+              <w:t>And grant us a share</w:t>
+            </w:r>
+          </w:p>
+          <w:p>
+            <w:pPr>
+              <w:ind w:left="196" w:hanging="196"/>
+            </w:pPr>
+            <w:r>
+              <w:t>With them, O Christ.</w:t>
+            </w:r>
           </w:p>
         </w:tc>
         <w:tc>
@@ -954,22 +2161,77 @@
                 <w:rFonts w:eastAsia="Arial Unicode MS" w:cs="FreeSerifAvvaShenouda"/>
               </w:rPr>
             </w:pPr>
+            <w:r>
+              <w:rPr>
+                <w:rFonts w:eastAsia="Arial Unicode MS" w:cs="FreeSerifAvvaShenouda"/>
+              </w:rPr>
+              <w:lastRenderedPageBreak/>
+              <w:t>Ⲱ ⲡⲉⲛⲛⲏⲃ ⲁ̀ⲣⲓⲡⲁⲙⲉⲩⲓ̀: ϧⲉⲛ ⲧⲉⲕⲙⲉⲧⲟⲩⲣⲟ: ⲟⲩⲟϩ ⲭⲱ ⲛⲏⲓ ⲛ̀ⲛⲁⲛⲟⲃⲓ ⲉ̀ⲃⲟⲗ: ⲛⲉⲙ ⲡⲉⲕⲗⲁⲟⲥ ⲛⲁⲓ ⲛⲱⲟⲩ.</w:t>
+            </w:r>
           </w:p>
         </w:tc>
         <w:tc>
           <w:tcPr>
             <w:tcW w:w="1242" w:type="pct"/>
           </w:tcPr>
-          <w:p/>
-        </w:tc>
-        <w:tc>
-          <w:tcPr>
-            <w:tcW w:w="1255" w:type="pct"/>
-          </w:tcPr>
-          <w:p>
-            <w:pPr>
-              <w:ind w:left="196" w:hanging="196"/>
-            </w:pPr>
+          <w:p>
+            <w:r>
+              <w:t>O our Master, remember me</w:t>
+            </w:r>
+          </w:p>
+          <w:p>
+            <w:r>
+              <w:t>In Your Kingdom, and forgive me</w:t>
+            </w:r>
+          </w:p>
+          <w:p>
+            <w:r>
+              <w:t>My sins, and Your people</w:t>
+            </w:r>
+          </w:p>
+          <w:p>
+            <w:r>
+              <w:t>Have mercy upon them.</w:t>
+            </w:r>
+          </w:p>
+        </w:tc>
+        <w:tc>
+          <w:tcPr>
+            <w:tcW w:w="1255" w:type="pct"/>
+          </w:tcPr>
+          <w:p>
+            <w:pPr>
+              <w:ind w:left="196" w:hanging="196"/>
+            </w:pPr>
+            <w:r>
+              <w:t>Remember me, O our Master,</w:t>
+            </w:r>
+          </w:p>
+          <w:p>
+            <w:pPr>
+              <w:ind w:left="196" w:hanging="196"/>
+            </w:pPr>
+            <w:r>
+              <w:t>In Your Kingdom.</w:t>
+            </w:r>
+          </w:p>
+          <w:p>
+            <w:pPr>
+              <w:ind w:left="196" w:hanging="196"/>
+            </w:pPr>
+            <w:r>
+              <w:t>Forgive me my sins,</w:t>
+            </w:r>
+          </w:p>
+          <w:p>
+            <w:pPr>
+              <w:ind w:left="196" w:hanging="196"/>
+            </w:pPr>
+            <w:r>
+              <w:t>And have mercy on Your people.</w:t>
+            </w:r>
+            <w:bookmarkStart w:id="3" w:name="_GoBack"/>
+            <w:bookmarkEnd w:id="3"/>
           </w:p>
         </w:tc>
         <w:tc>
@@ -997,6 +2259,59 @@
     </w:sectPr>
   </w:body>
 </w:document>
+</file>
+
+<file path=word/comments.xml><?xml version="1.0" encoding="utf-8"?>
+<w:comments xmlns:wpc="http://schemas.microsoft.com/office/word/2010/wordprocessingCanvas" xmlns:mc="http://schemas.openxmlformats.org/markup-compatibility/2006" xmlns:o="urn:schemas-microsoft-com:office:office" xmlns:r="http://schemas.openxmlformats.org/officeDocument/2006/relationships" xmlns:m="http://schemas.openxmlformats.org/officeDocument/2006/math" xmlns:v="urn:schemas-microsoft-com:vml" xmlns:wp14="http://schemas.microsoft.com/office/word/2010/wordprocessingDrawing" xmlns:wp="http://schemas.openxmlformats.org/drawingml/2006/wordprocessingDrawing" xmlns:w10="urn:schemas-microsoft-com:office:word" xmlns:w="http://schemas.openxmlformats.org/wordprocessingml/2006/main" xmlns:w14="http://schemas.microsoft.com/office/word/2010/wordml" xmlns:wpg="http://schemas.microsoft.com/office/word/2010/wordprocessingGroup" xmlns:wpi="http://schemas.microsoft.com/office/word/2010/wordprocessingInk" xmlns:wne="http://schemas.microsoft.com/office/word/2006/wordml" xmlns:wps="http://schemas.microsoft.com/office/word/2010/wordprocessingShape" mc:Ignorable="w14 wp14">
+  <w:comment w:id="0" w:author="Windows User" w:date="2015-06-30T12:39:00Z" w:initials="WU">
+    <w:p>
+      <w:pPr>
+        <w:pStyle w:val="CommentText"/>
+      </w:pPr>
+      <w:r>
+        <w:rPr>
+          <w:rStyle w:val="CommentReference"/>
+        </w:rPr>
+        <w:annotationRef/>
+      </w:r>
+      <w:r>
+        <w:t>Bring or offer</w:t>
+      </w:r>
+    </w:p>
+  </w:comment>
+  <w:comment w:id="1" w:author="Windows User" w:date="2015-06-30T12:42:00Z" w:initials="WU">
+    <w:p>
+      <w:pPr>
+        <w:pStyle w:val="CommentText"/>
+      </w:pPr>
+      <w:r>
+        <w:rPr>
+          <w:rStyle w:val="CommentReference"/>
+        </w:rPr>
+        <w:annotationRef/>
+      </w:r>
+      <w:r>
+        <w:t>Spelling?</w:t>
+      </w:r>
+    </w:p>
+  </w:comment>
+  <w:comment w:id="2" w:author="Windows User" w:date="2015-06-30T12:46:00Z" w:initials="WU">
+    <w:p>
+      <w:pPr>
+        <w:pStyle w:val="CommentText"/>
+      </w:pPr>
+      <w:r>
+        <w:rPr>
+          <w:rStyle w:val="CommentReference"/>
+        </w:rPr>
+        <w:annotationRef/>
+      </w:r>
+      <w:r>
+        <w:t>?</w:t>
+      </w:r>
+    </w:p>
+  </w:comment>
+</w:comments>
 </file>
 
 <file path=word/endnotes.xml><?xml version="1.0" encoding="utf-8"?>
@@ -1937,7 +3252,7 @@
 </file>
 
 <file path=customXml/itemProps1.xml><?xml version="1.0" encoding="utf-8"?>
-<ds:datastoreItem xmlns:ds="http://schemas.openxmlformats.org/officeDocument/2006/customXml" ds:itemID="{98E82A5F-9820-4127-B471-296149F38321}">
+<ds:datastoreItem xmlns:ds="http://schemas.openxmlformats.org/officeDocument/2006/customXml" ds:itemID="{3C36E96F-C036-4B48-9168-7578864825F8}">
   <ds:schemaRefs>
     <ds:schemaRef ds:uri="http://schemas.openxmlformats.org/officeDocument/2006/bibliography"/>
   </ds:schemaRefs>

</xml_diff>